<commit_message>
updated programming assn basic
</commit_message>
<xml_diff>
--- a/Python Programming Basic Assignment/Programming_Assingment1.docx
+++ b/Python Programming Basic Assignment/Programming_Assingment1.docx
@@ -19,12 +19,65 @@
     </w:p>
     <w:p>
       <w:pPr>
-        <w:ind w:left="360"/>
-      </w:pPr>
-      <w:r>
-        <w:t xml:space="preserve">Ans. </w:t>
-      </w:r>
-    </w:p>
+        <w:pStyle w:val="ListParagraph"/>
+      </w:pPr>
+    </w:p>
+    <w:p>
+      <w:pPr>
+        <w:shd w:val="clear" w:color="auto" w:fill="1E1E1E"/>
+        <w:spacing w:after="0" w:line="285" w:lineRule="atLeast"/>
+        <w:rPr>
+          <w:rFonts w:ascii="Consolas" w:eastAsia="Times New Roman" w:hAnsi="Consolas" w:cs="Times New Roman"/>
+          <w:color w:val="D4D4D4"/>
+          <w:sz w:val="21"/>
+          <w:szCs w:val="21"/>
+          <w:lang w:val="en-US"/>
+        </w:rPr>
+      </w:pPr>
+      <w:proofErr w:type="gramStart"/>
+      <w:r>
+        <w:rPr>
+          <w:rFonts w:ascii="Consolas" w:eastAsia="Times New Roman" w:hAnsi="Consolas" w:cs="Times New Roman"/>
+          <w:color w:val="DCDCAA"/>
+          <w:sz w:val="21"/>
+          <w:szCs w:val="21"/>
+          <w:lang w:val="en-US"/>
+        </w:rPr>
+        <w:t>print</w:t>
+      </w:r>
+      <w:r>
+        <w:rPr>
+          <w:rFonts w:ascii="Consolas" w:eastAsia="Times New Roman" w:hAnsi="Consolas" w:cs="Times New Roman"/>
+          <w:color w:val="D4D4D4"/>
+          <w:sz w:val="21"/>
+          <w:szCs w:val="21"/>
+          <w:lang w:val="en-US"/>
+        </w:rPr>
+        <w:t>(</w:t>
+      </w:r>
+      <w:proofErr w:type="gramEnd"/>
+      <w:r>
+        <w:rPr>
+          <w:rFonts w:ascii="Consolas" w:eastAsia="Times New Roman" w:hAnsi="Consolas" w:cs="Times New Roman"/>
+          <w:color w:val="CE9178"/>
+          <w:sz w:val="21"/>
+          <w:szCs w:val="21"/>
+          <w:lang w:val="en-US"/>
+        </w:rPr>
+        <w:t>'Hello Python'</w:t>
+      </w:r>
+      <w:r>
+        <w:rPr>
+          <w:rFonts w:ascii="Consolas" w:eastAsia="Times New Roman" w:hAnsi="Consolas" w:cs="Times New Roman"/>
+          <w:color w:val="D4D4D4"/>
+          <w:sz w:val="21"/>
+          <w:szCs w:val="21"/>
+          <w:lang w:val="en-US"/>
+        </w:rPr>
+        <w:t>)</w:t>
+      </w:r>
+    </w:p>
+    <w:p/>
     <w:p>
       <w:pPr>
         <w:pStyle w:val="ListParagraph"/>
@@ -45,6 +98,661 @@
     </w:p>
     <w:p>
       <w:pPr>
+        <w:shd w:val="clear" w:color="auto" w:fill="1E1E1E"/>
+        <w:spacing w:after="0" w:line="285" w:lineRule="atLeast"/>
+        <w:rPr>
+          <w:rFonts w:ascii="Consolas" w:eastAsia="Times New Roman" w:hAnsi="Consolas" w:cs="Times New Roman"/>
+          <w:color w:val="D4D4D4"/>
+          <w:sz w:val="21"/>
+          <w:szCs w:val="21"/>
+          <w:lang w:val="en-US"/>
+        </w:rPr>
+      </w:pPr>
+      <w:r>
+        <w:rPr>
+          <w:rFonts w:ascii="Consolas" w:eastAsia="Times New Roman" w:hAnsi="Consolas" w:cs="Times New Roman"/>
+          <w:color w:val="9CDCFE"/>
+          <w:sz w:val="21"/>
+          <w:szCs w:val="21"/>
+          <w:lang w:val="en-US"/>
+        </w:rPr>
+        <w:t>n1</w:t>
+      </w:r>
+      <w:r>
+        <w:rPr>
+          <w:rFonts w:ascii="Consolas" w:eastAsia="Times New Roman" w:hAnsi="Consolas" w:cs="Times New Roman"/>
+          <w:color w:val="D4D4D4"/>
+          <w:sz w:val="21"/>
+          <w:szCs w:val="21"/>
+          <w:lang w:val="en-US"/>
+        </w:rPr>
+        <w:t xml:space="preserve"> = </w:t>
+      </w:r>
+      <w:proofErr w:type="gramStart"/>
+      <w:r>
+        <w:rPr>
+          <w:rFonts w:ascii="Consolas" w:eastAsia="Times New Roman" w:hAnsi="Consolas" w:cs="Times New Roman"/>
+          <w:color w:val="4EC9B0"/>
+          <w:sz w:val="21"/>
+          <w:szCs w:val="21"/>
+          <w:lang w:val="en-US"/>
+        </w:rPr>
+        <w:t>int</w:t>
+      </w:r>
+      <w:r>
+        <w:rPr>
+          <w:rFonts w:ascii="Consolas" w:eastAsia="Times New Roman" w:hAnsi="Consolas" w:cs="Times New Roman"/>
+          <w:color w:val="D4D4D4"/>
+          <w:sz w:val="21"/>
+          <w:szCs w:val="21"/>
+          <w:lang w:val="en-US"/>
+        </w:rPr>
+        <w:t>(</w:t>
+      </w:r>
+      <w:proofErr w:type="gramEnd"/>
+      <w:r>
+        <w:rPr>
+          <w:rFonts w:ascii="Consolas" w:eastAsia="Times New Roman" w:hAnsi="Consolas" w:cs="Times New Roman"/>
+          <w:color w:val="DCDCAA"/>
+          <w:sz w:val="21"/>
+          <w:szCs w:val="21"/>
+          <w:lang w:val="en-US"/>
+        </w:rPr>
+        <w:t>input</w:t>
+      </w:r>
+      <w:r>
+        <w:rPr>
+          <w:rFonts w:ascii="Consolas" w:eastAsia="Times New Roman" w:hAnsi="Consolas" w:cs="Times New Roman"/>
+          <w:color w:val="D4D4D4"/>
+          <w:sz w:val="21"/>
+          <w:szCs w:val="21"/>
+          <w:lang w:val="en-US"/>
+        </w:rPr>
+        <w:t>(</w:t>
+      </w:r>
+      <w:r>
+        <w:rPr>
+          <w:rFonts w:ascii="Consolas" w:eastAsia="Times New Roman" w:hAnsi="Consolas" w:cs="Times New Roman"/>
+          <w:color w:val="CE9178"/>
+          <w:sz w:val="21"/>
+          <w:szCs w:val="21"/>
+          <w:lang w:val="en-US"/>
+        </w:rPr>
+        <w:t>"Enter first no. : "</w:t>
+      </w:r>
+      <w:r>
+        <w:rPr>
+          <w:rFonts w:ascii="Consolas" w:eastAsia="Times New Roman" w:hAnsi="Consolas" w:cs="Times New Roman"/>
+          <w:color w:val="D4D4D4"/>
+          <w:sz w:val="21"/>
+          <w:szCs w:val="21"/>
+          <w:lang w:val="en-US"/>
+        </w:rPr>
+        <w:t>))</w:t>
+      </w:r>
+    </w:p>
+    <w:p>
+      <w:pPr>
+        <w:shd w:val="clear" w:color="auto" w:fill="1E1E1E"/>
+        <w:spacing w:after="0" w:line="285" w:lineRule="atLeast"/>
+        <w:rPr>
+          <w:rFonts w:ascii="Consolas" w:eastAsia="Times New Roman" w:hAnsi="Consolas" w:cs="Times New Roman"/>
+          <w:color w:val="D4D4D4"/>
+          <w:sz w:val="21"/>
+          <w:szCs w:val="21"/>
+          <w:lang w:val="en-US"/>
+        </w:rPr>
+      </w:pPr>
+      <w:r>
+        <w:rPr>
+          <w:rFonts w:ascii="Consolas" w:eastAsia="Times New Roman" w:hAnsi="Consolas" w:cs="Times New Roman"/>
+          <w:color w:val="9CDCFE"/>
+          <w:sz w:val="21"/>
+          <w:szCs w:val="21"/>
+          <w:lang w:val="en-US"/>
+        </w:rPr>
+        <w:t>n2</w:t>
+      </w:r>
+      <w:r>
+        <w:rPr>
+          <w:rFonts w:ascii="Consolas" w:eastAsia="Times New Roman" w:hAnsi="Consolas" w:cs="Times New Roman"/>
+          <w:color w:val="D4D4D4"/>
+          <w:sz w:val="21"/>
+          <w:szCs w:val="21"/>
+          <w:lang w:val="en-US"/>
+        </w:rPr>
+        <w:t xml:space="preserve"> = </w:t>
+      </w:r>
+      <w:proofErr w:type="gramStart"/>
+      <w:r>
+        <w:rPr>
+          <w:rFonts w:ascii="Consolas" w:eastAsia="Times New Roman" w:hAnsi="Consolas" w:cs="Times New Roman"/>
+          <w:color w:val="4EC9B0"/>
+          <w:sz w:val="21"/>
+          <w:szCs w:val="21"/>
+          <w:lang w:val="en-US"/>
+        </w:rPr>
+        <w:t>int</w:t>
+      </w:r>
+      <w:r>
+        <w:rPr>
+          <w:rFonts w:ascii="Consolas" w:eastAsia="Times New Roman" w:hAnsi="Consolas" w:cs="Times New Roman"/>
+          <w:color w:val="D4D4D4"/>
+          <w:sz w:val="21"/>
+          <w:szCs w:val="21"/>
+          <w:lang w:val="en-US"/>
+        </w:rPr>
+        <w:t>(</w:t>
+      </w:r>
+      <w:proofErr w:type="gramEnd"/>
+      <w:r>
+        <w:rPr>
+          <w:rFonts w:ascii="Consolas" w:eastAsia="Times New Roman" w:hAnsi="Consolas" w:cs="Times New Roman"/>
+          <w:color w:val="DCDCAA"/>
+          <w:sz w:val="21"/>
+          <w:szCs w:val="21"/>
+          <w:lang w:val="en-US"/>
+        </w:rPr>
+        <w:t>input</w:t>
+      </w:r>
+      <w:r>
+        <w:rPr>
+          <w:rFonts w:ascii="Consolas" w:eastAsia="Times New Roman" w:hAnsi="Consolas" w:cs="Times New Roman"/>
+          <w:color w:val="D4D4D4"/>
+          <w:sz w:val="21"/>
+          <w:szCs w:val="21"/>
+          <w:lang w:val="en-US"/>
+        </w:rPr>
+        <w:t>(</w:t>
+      </w:r>
+      <w:r>
+        <w:rPr>
+          <w:rFonts w:ascii="Consolas" w:eastAsia="Times New Roman" w:hAnsi="Consolas" w:cs="Times New Roman"/>
+          <w:color w:val="CE9178"/>
+          <w:sz w:val="21"/>
+          <w:szCs w:val="21"/>
+          <w:lang w:val="en-US"/>
+        </w:rPr>
+        <w:t>"Enter second no. : "</w:t>
+      </w:r>
+      <w:r>
+        <w:rPr>
+          <w:rFonts w:ascii="Consolas" w:eastAsia="Times New Roman" w:hAnsi="Consolas" w:cs="Times New Roman"/>
+          <w:color w:val="D4D4D4"/>
+          <w:sz w:val="21"/>
+          <w:szCs w:val="21"/>
+          <w:lang w:val="en-US"/>
+        </w:rPr>
+        <w:t>))</w:t>
+      </w:r>
+    </w:p>
+    <w:p>
+      <w:pPr>
+        <w:shd w:val="clear" w:color="auto" w:fill="1E1E1E"/>
+        <w:spacing w:after="0" w:line="285" w:lineRule="atLeast"/>
+        <w:rPr>
+          <w:rFonts w:ascii="Consolas" w:eastAsia="Times New Roman" w:hAnsi="Consolas" w:cs="Times New Roman"/>
+          <w:color w:val="D4D4D4"/>
+          <w:sz w:val="21"/>
+          <w:szCs w:val="21"/>
+          <w:lang w:val="en-US"/>
+        </w:rPr>
+      </w:pPr>
+    </w:p>
+    <w:p>
+      <w:pPr>
+        <w:shd w:val="clear" w:color="auto" w:fill="1E1E1E"/>
+        <w:spacing w:after="0" w:line="285" w:lineRule="atLeast"/>
+        <w:rPr>
+          <w:rFonts w:ascii="Consolas" w:eastAsia="Times New Roman" w:hAnsi="Consolas" w:cs="Times New Roman"/>
+          <w:color w:val="D4D4D4"/>
+          <w:sz w:val="21"/>
+          <w:szCs w:val="21"/>
+          <w:lang w:val="en-US"/>
+        </w:rPr>
+      </w:pPr>
+      <w:r>
+        <w:rPr>
+          <w:rFonts w:ascii="Consolas" w:eastAsia="Times New Roman" w:hAnsi="Consolas" w:cs="Times New Roman"/>
+          <w:color w:val="9CDCFE"/>
+          <w:sz w:val="21"/>
+          <w:szCs w:val="21"/>
+          <w:lang w:val="en-US"/>
+        </w:rPr>
+        <w:t>choice</w:t>
+      </w:r>
+      <w:r>
+        <w:rPr>
+          <w:rFonts w:ascii="Consolas" w:eastAsia="Times New Roman" w:hAnsi="Consolas" w:cs="Times New Roman"/>
+          <w:color w:val="D4D4D4"/>
+          <w:sz w:val="21"/>
+          <w:szCs w:val="21"/>
+          <w:lang w:val="en-US"/>
+        </w:rPr>
+        <w:t xml:space="preserve"> = </w:t>
+      </w:r>
+      <w:proofErr w:type="gramStart"/>
+      <w:r>
+        <w:rPr>
+          <w:rFonts w:ascii="Consolas" w:eastAsia="Times New Roman" w:hAnsi="Consolas" w:cs="Times New Roman"/>
+          <w:color w:val="DCDCAA"/>
+          <w:sz w:val="21"/>
+          <w:szCs w:val="21"/>
+          <w:lang w:val="en-US"/>
+        </w:rPr>
+        <w:t>input</w:t>
+      </w:r>
+      <w:r>
+        <w:rPr>
+          <w:rFonts w:ascii="Consolas" w:eastAsia="Times New Roman" w:hAnsi="Consolas" w:cs="Times New Roman"/>
+          <w:color w:val="D4D4D4"/>
+          <w:sz w:val="21"/>
+          <w:szCs w:val="21"/>
+          <w:lang w:val="en-US"/>
+        </w:rPr>
+        <w:t>(</w:t>
+      </w:r>
+      <w:proofErr w:type="gramEnd"/>
+      <w:r>
+        <w:rPr>
+          <w:rFonts w:ascii="Consolas" w:eastAsia="Times New Roman" w:hAnsi="Consolas" w:cs="Times New Roman"/>
+          <w:color w:val="CE9178"/>
+          <w:sz w:val="21"/>
+          <w:szCs w:val="21"/>
+          <w:lang w:val="en-US"/>
+        </w:rPr>
+        <w:t xml:space="preserve">"Choose(1 or 2) : </w:t>
+      </w:r>
+      <w:r>
+        <w:rPr>
+          <w:rFonts w:ascii="Consolas" w:eastAsia="Times New Roman" w:hAnsi="Consolas" w:cs="Times New Roman"/>
+          <w:color w:val="D7BA7D"/>
+          <w:sz w:val="21"/>
+          <w:szCs w:val="21"/>
+          <w:lang w:val="en-US"/>
+        </w:rPr>
+        <w:t>\n</w:t>
+      </w:r>
+      <w:r>
+        <w:rPr>
+          <w:rFonts w:ascii="Consolas" w:eastAsia="Times New Roman" w:hAnsi="Consolas" w:cs="Times New Roman"/>
+          <w:color w:val="CE9178"/>
+          <w:sz w:val="21"/>
+          <w:szCs w:val="21"/>
+          <w:lang w:val="en-US"/>
+        </w:rPr>
+        <w:t xml:space="preserve"> 1. Addition </w:t>
+      </w:r>
+      <w:r>
+        <w:rPr>
+          <w:rFonts w:ascii="Consolas" w:eastAsia="Times New Roman" w:hAnsi="Consolas" w:cs="Times New Roman"/>
+          <w:color w:val="D7BA7D"/>
+          <w:sz w:val="21"/>
+          <w:szCs w:val="21"/>
+          <w:lang w:val="en-US"/>
+        </w:rPr>
+        <w:t>\n</w:t>
+      </w:r>
+      <w:r>
+        <w:rPr>
+          <w:rFonts w:ascii="Consolas" w:eastAsia="Times New Roman" w:hAnsi="Consolas" w:cs="Times New Roman"/>
+          <w:color w:val="CE9178"/>
+          <w:sz w:val="21"/>
+          <w:szCs w:val="21"/>
+          <w:lang w:val="en-US"/>
+        </w:rPr>
+        <w:t xml:space="preserve"> 2. Division </w:t>
+      </w:r>
+      <w:r>
+        <w:rPr>
+          <w:rFonts w:ascii="Consolas" w:eastAsia="Times New Roman" w:hAnsi="Consolas" w:cs="Times New Roman"/>
+          <w:color w:val="D7BA7D"/>
+          <w:sz w:val="21"/>
+          <w:szCs w:val="21"/>
+          <w:lang w:val="en-US"/>
+        </w:rPr>
+        <w:t>\n</w:t>
+      </w:r>
+      <w:r>
+        <w:rPr>
+          <w:rFonts w:ascii="Consolas" w:eastAsia="Times New Roman" w:hAnsi="Consolas" w:cs="Times New Roman"/>
+          <w:color w:val="CE9178"/>
+          <w:sz w:val="21"/>
+          <w:szCs w:val="21"/>
+          <w:lang w:val="en-US"/>
+        </w:rPr>
+        <w:t>"</w:t>
+      </w:r>
+      <w:r>
+        <w:rPr>
+          <w:rFonts w:ascii="Consolas" w:eastAsia="Times New Roman" w:hAnsi="Consolas" w:cs="Times New Roman"/>
+          <w:color w:val="D4D4D4"/>
+          <w:sz w:val="21"/>
+          <w:szCs w:val="21"/>
+          <w:lang w:val="en-US"/>
+        </w:rPr>
+        <w:t>)</w:t>
+      </w:r>
+    </w:p>
+    <w:p>
+      <w:pPr>
+        <w:shd w:val="clear" w:color="auto" w:fill="1E1E1E"/>
+        <w:spacing w:after="0" w:line="285" w:lineRule="atLeast"/>
+        <w:rPr>
+          <w:rFonts w:ascii="Consolas" w:eastAsia="Times New Roman" w:hAnsi="Consolas" w:cs="Times New Roman"/>
+          <w:color w:val="D4D4D4"/>
+          <w:sz w:val="21"/>
+          <w:szCs w:val="21"/>
+          <w:lang w:val="en-US"/>
+        </w:rPr>
+      </w:pPr>
+      <w:r>
+        <w:rPr>
+          <w:rFonts w:ascii="Consolas" w:eastAsia="Times New Roman" w:hAnsi="Consolas" w:cs="Times New Roman"/>
+          <w:color w:val="C586C0"/>
+          <w:sz w:val="21"/>
+          <w:szCs w:val="21"/>
+          <w:lang w:val="en-US"/>
+        </w:rPr>
+        <w:t>if</w:t>
+      </w:r>
+      <w:r>
+        <w:rPr>
+          <w:rFonts w:ascii="Consolas" w:eastAsia="Times New Roman" w:hAnsi="Consolas" w:cs="Times New Roman"/>
+          <w:color w:val="D4D4D4"/>
+          <w:sz w:val="21"/>
+          <w:szCs w:val="21"/>
+          <w:lang w:val="en-US"/>
+        </w:rPr>
+        <w:t xml:space="preserve"> </w:t>
+      </w:r>
+      <w:r>
+        <w:rPr>
+          <w:rFonts w:ascii="Consolas" w:eastAsia="Times New Roman" w:hAnsi="Consolas" w:cs="Times New Roman"/>
+          <w:color w:val="9CDCFE"/>
+          <w:sz w:val="21"/>
+          <w:szCs w:val="21"/>
+          <w:lang w:val="en-US"/>
+        </w:rPr>
+        <w:t>choice</w:t>
+      </w:r>
+      <w:r>
+        <w:rPr>
+          <w:rFonts w:ascii="Consolas" w:eastAsia="Times New Roman" w:hAnsi="Consolas" w:cs="Times New Roman"/>
+          <w:color w:val="D4D4D4"/>
+          <w:sz w:val="21"/>
+          <w:szCs w:val="21"/>
+          <w:lang w:val="en-US"/>
+        </w:rPr>
+        <w:t xml:space="preserve"> == </w:t>
+      </w:r>
+      <w:r>
+        <w:rPr>
+          <w:rFonts w:ascii="Consolas" w:eastAsia="Times New Roman" w:hAnsi="Consolas" w:cs="Times New Roman"/>
+          <w:color w:val="B5CEA8"/>
+          <w:sz w:val="21"/>
+          <w:szCs w:val="21"/>
+          <w:lang w:val="en-US"/>
+        </w:rPr>
+        <w:t>1</w:t>
+      </w:r>
+      <w:r>
+        <w:rPr>
+          <w:rFonts w:ascii="Consolas" w:eastAsia="Times New Roman" w:hAnsi="Consolas" w:cs="Times New Roman"/>
+          <w:color w:val="D4D4D4"/>
+          <w:sz w:val="21"/>
+          <w:szCs w:val="21"/>
+          <w:lang w:val="en-US"/>
+        </w:rPr>
+        <w:t>:</w:t>
+      </w:r>
+    </w:p>
+    <w:p>
+      <w:pPr>
+        <w:shd w:val="clear" w:color="auto" w:fill="1E1E1E"/>
+        <w:spacing w:after="0" w:line="285" w:lineRule="atLeast"/>
+        <w:rPr>
+          <w:rFonts w:ascii="Consolas" w:eastAsia="Times New Roman" w:hAnsi="Consolas" w:cs="Times New Roman"/>
+          <w:color w:val="D4D4D4"/>
+          <w:sz w:val="21"/>
+          <w:szCs w:val="21"/>
+          <w:lang w:val="en-US"/>
+        </w:rPr>
+      </w:pPr>
+      <w:r>
+        <w:rPr>
+          <w:rFonts w:ascii="Consolas" w:eastAsia="Times New Roman" w:hAnsi="Consolas" w:cs="Times New Roman"/>
+          <w:color w:val="D4D4D4"/>
+          <w:sz w:val="21"/>
+          <w:szCs w:val="21"/>
+          <w:lang w:val="en-US"/>
+        </w:rPr>
+        <w:t xml:space="preserve">    </w:t>
+      </w:r>
+      <w:r>
+        <w:rPr>
+          <w:rFonts w:ascii="Consolas" w:eastAsia="Times New Roman" w:hAnsi="Consolas" w:cs="Times New Roman"/>
+          <w:color w:val="DCDCAA"/>
+          <w:sz w:val="21"/>
+          <w:szCs w:val="21"/>
+          <w:lang w:val="en-US"/>
+        </w:rPr>
+        <w:t>print</w:t>
+      </w:r>
+      <w:r>
+        <w:rPr>
+          <w:rFonts w:ascii="Consolas" w:eastAsia="Times New Roman" w:hAnsi="Consolas" w:cs="Times New Roman"/>
+          <w:color w:val="D4D4D4"/>
+          <w:sz w:val="21"/>
+          <w:szCs w:val="21"/>
+          <w:lang w:val="en-US"/>
+        </w:rPr>
+        <w:t>(</w:t>
+      </w:r>
+      <w:r>
+        <w:rPr>
+          <w:rFonts w:ascii="Consolas" w:eastAsia="Times New Roman" w:hAnsi="Consolas" w:cs="Times New Roman"/>
+          <w:color w:val="4EC9B0"/>
+          <w:sz w:val="21"/>
+          <w:szCs w:val="21"/>
+          <w:lang w:val="en-US"/>
+        </w:rPr>
+        <w:t>float</w:t>
+      </w:r>
+      <w:r>
+        <w:rPr>
+          <w:rFonts w:ascii="Consolas" w:eastAsia="Times New Roman" w:hAnsi="Consolas" w:cs="Times New Roman"/>
+          <w:color w:val="D4D4D4"/>
+          <w:sz w:val="21"/>
+          <w:szCs w:val="21"/>
+          <w:lang w:val="en-US"/>
+        </w:rPr>
+        <w:t>(</w:t>
+      </w:r>
+      <w:r>
+        <w:rPr>
+          <w:rFonts w:ascii="Consolas" w:eastAsia="Times New Roman" w:hAnsi="Consolas" w:cs="Times New Roman"/>
+          <w:color w:val="9CDCFE"/>
+          <w:sz w:val="21"/>
+          <w:szCs w:val="21"/>
+          <w:lang w:val="en-US"/>
+        </w:rPr>
+        <w:t>n1</w:t>
+      </w:r>
+      <w:r>
+        <w:rPr>
+          <w:rFonts w:ascii="Consolas" w:eastAsia="Times New Roman" w:hAnsi="Consolas" w:cs="Times New Roman"/>
+          <w:color w:val="D4D4D4"/>
+          <w:sz w:val="21"/>
+          <w:szCs w:val="21"/>
+          <w:lang w:val="en-US"/>
+        </w:rPr>
+        <w:t>+</w:t>
+      </w:r>
+      <w:r>
+        <w:rPr>
+          <w:rFonts w:ascii="Consolas" w:eastAsia="Times New Roman" w:hAnsi="Consolas" w:cs="Times New Roman"/>
+          <w:color w:val="9CDCFE"/>
+          <w:sz w:val="21"/>
+          <w:szCs w:val="21"/>
+          <w:lang w:val="en-US"/>
+        </w:rPr>
+        <w:t>n2</w:t>
+      </w:r>
+      <w:r>
+        <w:rPr>
+          <w:rFonts w:ascii="Consolas" w:eastAsia="Times New Roman" w:hAnsi="Consolas" w:cs="Times New Roman"/>
+          <w:color w:val="D4D4D4"/>
+          <w:sz w:val="21"/>
+          <w:szCs w:val="21"/>
+          <w:lang w:val="en-US"/>
+        </w:rPr>
+        <w:t>))</w:t>
+      </w:r>
+    </w:p>
+    <w:p>
+      <w:pPr>
+        <w:shd w:val="clear" w:color="auto" w:fill="1E1E1E"/>
+        <w:spacing w:after="0" w:line="285" w:lineRule="atLeast"/>
+        <w:rPr>
+          <w:rFonts w:ascii="Consolas" w:eastAsia="Times New Roman" w:hAnsi="Consolas" w:cs="Times New Roman"/>
+          <w:color w:val="D4D4D4"/>
+          <w:sz w:val="21"/>
+          <w:szCs w:val="21"/>
+          <w:lang w:val="en-US"/>
+        </w:rPr>
+      </w:pPr>
+      <w:r>
+        <w:rPr>
+          <w:rFonts w:ascii="Consolas" w:eastAsia="Times New Roman" w:hAnsi="Consolas" w:cs="Times New Roman"/>
+          <w:color w:val="C586C0"/>
+          <w:sz w:val="21"/>
+          <w:szCs w:val="21"/>
+          <w:lang w:val="en-US"/>
+        </w:rPr>
+        <w:t>else</w:t>
+      </w:r>
+      <w:r>
+        <w:rPr>
+          <w:rFonts w:ascii="Consolas" w:eastAsia="Times New Roman" w:hAnsi="Consolas" w:cs="Times New Roman"/>
+          <w:color w:val="D4D4D4"/>
+          <w:sz w:val="21"/>
+          <w:szCs w:val="21"/>
+          <w:lang w:val="en-US"/>
+        </w:rPr>
+        <w:t>:</w:t>
+      </w:r>
+    </w:p>
+    <w:p>
+      <w:pPr>
+        <w:shd w:val="clear" w:color="auto" w:fill="1E1E1E"/>
+        <w:spacing w:after="0" w:line="285" w:lineRule="atLeast"/>
+        <w:rPr>
+          <w:rFonts w:ascii="Consolas" w:eastAsia="Times New Roman" w:hAnsi="Consolas" w:cs="Times New Roman"/>
+          <w:color w:val="D4D4D4"/>
+          <w:sz w:val="21"/>
+          <w:szCs w:val="21"/>
+          <w:lang w:val="en-US"/>
+        </w:rPr>
+      </w:pPr>
+      <w:r>
+        <w:rPr>
+          <w:rFonts w:ascii="Consolas" w:eastAsia="Times New Roman" w:hAnsi="Consolas" w:cs="Times New Roman"/>
+          <w:color w:val="D4D4D4"/>
+          <w:sz w:val="21"/>
+          <w:szCs w:val="21"/>
+          <w:lang w:val="en-US"/>
+        </w:rPr>
+        <w:t xml:space="preserve">    </w:t>
+      </w:r>
+      <w:r>
+        <w:rPr>
+          <w:rFonts w:ascii="Consolas" w:eastAsia="Times New Roman" w:hAnsi="Consolas" w:cs="Times New Roman"/>
+          <w:color w:val="DCDCAA"/>
+          <w:sz w:val="21"/>
+          <w:szCs w:val="21"/>
+          <w:lang w:val="en-US"/>
+        </w:rPr>
+        <w:t>print</w:t>
+      </w:r>
+      <w:r>
+        <w:rPr>
+          <w:rFonts w:ascii="Consolas" w:eastAsia="Times New Roman" w:hAnsi="Consolas" w:cs="Times New Roman"/>
+          <w:color w:val="D4D4D4"/>
+          <w:sz w:val="21"/>
+          <w:szCs w:val="21"/>
+          <w:lang w:val="en-US"/>
+        </w:rPr>
+        <w:t>(</w:t>
+      </w:r>
+      <w:r>
+        <w:rPr>
+          <w:rFonts w:ascii="Consolas" w:eastAsia="Times New Roman" w:hAnsi="Consolas" w:cs="Times New Roman"/>
+          <w:color w:val="4EC9B0"/>
+          <w:sz w:val="21"/>
+          <w:szCs w:val="21"/>
+          <w:lang w:val="en-US"/>
+        </w:rPr>
+        <w:t>float</w:t>
+      </w:r>
+      <w:r>
+        <w:rPr>
+          <w:rFonts w:ascii="Consolas" w:eastAsia="Times New Roman" w:hAnsi="Consolas" w:cs="Times New Roman"/>
+          <w:color w:val="D4D4D4"/>
+          <w:sz w:val="21"/>
+          <w:szCs w:val="21"/>
+          <w:lang w:val="en-US"/>
+        </w:rPr>
+        <w:t>(</w:t>
+      </w:r>
+      <w:r>
+        <w:rPr>
+          <w:rFonts w:ascii="Consolas" w:eastAsia="Times New Roman" w:hAnsi="Consolas" w:cs="Times New Roman"/>
+          <w:color w:val="9CDCFE"/>
+          <w:sz w:val="21"/>
+          <w:szCs w:val="21"/>
+          <w:lang w:val="en-US"/>
+        </w:rPr>
+        <w:t>n1</w:t>
+      </w:r>
+      <w:r>
+        <w:rPr>
+          <w:rFonts w:ascii="Consolas" w:eastAsia="Times New Roman" w:hAnsi="Consolas" w:cs="Times New Roman"/>
+          <w:color w:val="D4D4D4"/>
+          <w:sz w:val="21"/>
+          <w:szCs w:val="21"/>
+          <w:lang w:val="en-US"/>
+        </w:rPr>
+        <w:t>/</w:t>
+      </w:r>
+      <w:r>
+        <w:rPr>
+          <w:rFonts w:ascii="Consolas" w:eastAsia="Times New Roman" w:hAnsi="Consolas" w:cs="Times New Roman"/>
+          <w:color w:val="9CDCFE"/>
+          <w:sz w:val="21"/>
+          <w:szCs w:val="21"/>
+          <w:lang w:val="en-US"/>
+        </w:rPr>
+        <w:t>n2</w:t>
+      </w:r>
+      <w:r>
+        <w:rPr>
+          <w:rFonts w:ascii="Consolas" w:eastAsia="Times New Roman" w:hAnsi="Consolas" w:cs="Times New Roman"/>
+          <w:color w:val="D4D4D4"/>
+          <w:sz w:val="21"/>
+          <w:szCs w:val="21"/>
+          <w:lang w:val="en-US"/>
+        </w:rPr>
+        <w:t>))</w:t>
+      </w:r>
+    </w:p>
+    <w:p>
+      <w:pPr>
+        <w:ind w:left="720"/>
+      </w:pPr>
+    </w:p>
+    <w:p>
+      <w:pPr>
         <w:pStyle w:val="ListParagraph"/>
         <w:numPr>
           <w:ilvl w:val="0"/>
@@ -60,6 +768,346 @@
     </w:p>
     <w:p>
       <w:pPr>
+        <w:shd w:val="clear" w:color="auto" w:fill="1E1E1E"/>
+        <w:spacing w:after="0" w:line="285" w:lineRule="atLeast"/>
+        <w:rPr>
+          <w:rFonts w:ascii="Consolas" w:eastAsia="Times New Roman" w:hAnsi="Consolas" w:cs="Times New Roman"/>
+          <w:color w:val="D4D4D4"/>
+          <w:sz w:val="21"/>
+          <w:szCs w:val="21"/>
+          <w:lang w:val="en-US"/>
+        </w:rPr>
+      </w:pPr>
+      <w:r>
+        <w:rPr>
+          <w:rFonts w:ascii="Consolas" w:eastAsia="Times New Roman" w:hAnsi="Consolas" w:cs="Times New Roman"/>
+          <w:color w:val="9CDCFE"/>
+          <w:sz w:val="21"/>
+          <w:szCs w:val="21"/>
+          <w:lang w:val="en-US"/>
+        </w:rPr>
+        <w:t>b</w:t>
+      </w:r>
+      <w:r>
+        <w:rPr>
+          <w:rFonts w:ascii="Consolas" w:eastAsia="Times New Roman" w:hAnsi="Consolas" w:cs="Times New Roman"/>
+          <w:color w:val="D4D4D4"/>
+          <w:sz w:val="21"/>
+          <w:szCs w:val="21"/>
+          <w:lang w:val="en-US"/>
+        </w:rPr>
+        <w:t xml:space="preserve"> = </w:t>
+      </w:r>
+      <w:proofErr w:type="gramStart"/>
+      <w:r>
+        <w:rPr>
+          <w:rFonts w:ascii="Consolas" w:eastAsia="Times New Roman" w:hAnsi="Consolas" w:cs="Times New Roman"/>
+          <w:color w:val="4EC9B0"/>
+          <w:sz w:val="21"/>
+          <w:szCs w:val="21"/>
+          <w:lang w:val="en-US"/>
+        </w:rPr>
+        <w:t>float</w:t>
+      </w:r>
+      <w:r>
+        <w:rPr>
+          <w:rFonts w:ascii="Consolas" w:eastAsia="Times New Roman" w:hAnsi="Consolas" w:cs="Times New Roman"/>
+          <w:color w:val="D4D4D4"/>
+          <w:sz w:val="21"/>
+          <w:szCs w:val="21"/>
+          <w:lang w:val="en-US"/>
+        </w:rPr>
+        <w:t>(</w:t>
+      </w:r>
+      <w:proofErr w:type="gramEnd"/>
+      <w:r>
+        <w:rPr>
+          <w:rFonts w:ascii="Consolas" w:eastAsia="Times New Roman" w:hAnsi="Consolas" w:cs="Times New Roman"/>
+          <w:color w:val="DCDCAA"/>
+          <w:sz w:val="21"/>
+          <w:szCs w:val="21"/>
+          <w:lang w:val="en-US"/>
+        </w:rPr>
+        <w:t>input</w:t>
+      </w:r>
+      <w:r>
+        <w:rPr>
+          <w:rFonts w:ascii="Consolas" w:eastAsia="Times New Roman" w:hAnsi="Consolas" w:cs="Times New Roman"/>
+          <w:color w:val="D4D4D4"/>
+          <w:sz w:val="21"/>
+          <w:szCs w:val="21"/>
+          <w:lang w:val="en-US"/>
+        </w:rPr>
+        <w:t>(</w:t>
+      </w:r>
+      <w:r>
+        <w:rPr>
+          <w:rFonts w:ascii="Consolas" w:eastAsia="Times New Roman" w:hAnsi="Consolas" w:cs="Times New Roman"/>
+          <w:color w:val="CE9178"/>
+          <w:sz w:val="21"/>
+          <w:szCs w:val="21"/>
+          <w:lang w:val="en-US"/>
+        </w:rPr>
+        <w:t>"Enter base : "</w:t>
+      </w:r>
+      <w:r>
+        <w:rPr>
+          <w:rFonts w:ascii="Consolas" w:eastAsia="Times New Roman" w:hAnsi="Consolas" w:cs="Times New Roman"/>
+          <w:color w:val="D4D4D4"/>
+          <w:sz w:val="21"/>
+          <w:szCs w:val="21"/>
+          <w:lang w:val="en-US"/>
+        </w:rPr>
+        <w:t>))</w:t>
+      </w:r>
+    </w:p>
+    <w:p>
+      <w:pPr>
+        <w:shd w:val="clear" w:color="auto" w:fill="1E1E1E"/>
+        <w:spacing w:after="0" w:line="285" w:lineRule="atLeast"/>
+        <w:rPr>
+          <w:rFonts w:ascii="Consolas" w:eastAsia="Times New Roman" w:hAnsi="Consolas" w:cs="Times New Roman"/>
+          <w:color w:val="D4D4D4"/>
+          <w:sz w:val="21"/>
+          <w:szCs w:val="21"/>
+          <w:lang w:val="en-US"/>
+        </w:rPr>
+      </w:pPr>
+      <w:r>
+        <w:rPr>
+          <w:rFonts w:ascii="Consolas" w:eastAsia="Times New Roman" w:hAnsi="Consolas" w:cs="Times New Roman"/>
+          <w:color w:val="9CDCFE"/>
+          <w:sz w:val="21"/>
+          <w:szCs w:val="21"/>
+          <w:lang w:val="en-US"/>
+        </w:rPr>
+        <w:t>h</w:t>
+      </w:r>
+      <w:r>
+        <w:rPr>
+          <w:rFonts w:ascii="Consolas" w:eastAsia="Times New Roman" w:hAnsi="Consolas" w:cs="Times New Roman"/>
+          <w:color w:val="D4D4D4"/>
+          <w:sz w:val="21"/>
+          <w:szCs w:val="21"/>
+          <w:lang w:val="en-US"/>
+        </w:rPr>
+        <w:t xml:space="preserve"> = </w:t>
+      </w:r>
+      <w:proofErr w:type="gramStart"/>
+      <w:r>
+        <w:rPr>
+          <w:rFonts w:ascii="Consolas" w:eastAsia="Times New Roman" w:hAnsi="Consolas" w:cs="Times New Roman"/>
+          <w:color w:val="4EC9B0"/>
+          <w:sz w:val="21"/>
+          <w:szCs w:val="21"/>
+          <w:lang w:val="en-US"/>
+        </w:rPr>
+        <w:t>float</w:t>
+      </w:r>
+      <w:r>
+        <w:rPr>
+          <w:rFonts w:ascii="Consolas" w:eastAsia="Times New Roman" w:hAnsi="Consolas" w:cs="Times New Roman"/>
+          <w:color w:val="D4D4D4"/>
+          <w:sz w:val="21"/>
+          <w:szCs w:val="21"/>
+          <w:lang w:val="en-US"/>
+        </w:rPr>
+        <w:t>(</w:t>
+      </w:r>
+      <w:proofErr w:type="gramEnd"/>
+      <w:r>
+        <w:rPr>
+          <w:rFonts w:ascii="Consolas" w:eastAsia="Times New Roman" w:hAnsi="Consolas" w:cs="Times New Roman"/>
+          <w:color w:val="DCDCAA"/>
+          <w:sz w:val="21"/>
+          <w:szCs w:val="21"/>
+          <w:lang w:val="en-US"/>
+        </w:rPr>
+        <w:t>input</w:t>
+      </w:r>
+      <w:r>
+        <w:rPr>
+          <w:rFonts w:ascii="Consolas" w:eastAsia="Times New Roman" w:hAnsi="Consolas" w:cs="Times New Roman"/>
+          <w:color w:val="D4D4D4"/>
+          <w:sz w:val="21"/>
+          <w:szCs w:val="21"/>
+          <w:lang w:val="en-US"/>
+        </w:rPr>
+        <w:t>(</w:t>
+      </w:r>
+      <w:r>
+        <w:rPr>
+          <w:rFonts w:ascii="Consolas" w:eastAsia="Times New Roman" w:hAnsi="Consolas" w:cs="Times New Roman"/>
+          <w:color w:val="CE9178"/>
+          <w:sz w:val="21"/>
+          <w:szCs w:val="21"/>
+          <w:lang w:val="en-US"/>
+        </w:rPr>
+        <w:t>"Enter height : "</w:t>
+      </w:r>
+      <w:r>
+        <w:rPr>
+          <w:rFonts w:ascii="Consolas" w:eastAsia="Times New Roman" w:hAnsi="Consolas" w:cs="Times New Roman"/>
+          <w:color w:val="D4D4D4"/>
+          <w:sz w:val="21"/>
+          <w:szCs w:val="21"/>
+          <w:lang w:val="en-US"/>
+        </w:rPr>
+        <w:t>))</w:t>
+      </w:r>
+    </w:p>
+    <w:p>
+      <w:pPr>
+        <w:shd w:val="clear" w:color="auto" w:fill="1E1E1E"/>
+        <w:spacing w:after="0" w:line="285" w:lineRule="atLeast"/>
+        <w:rPr>
+          <w:rFonts w:ascii="Consolas" w:eastAsia="Times New Roman" w:hAnsi="Consolas" w:cs="Times New Roman"/>
+          <w:color w:val="D4D4D4"/>
+          <w:sz w:val="21"/>
+          <w:szCs w:val="21"/>
+          <w:lang w:val="en-US"/>
+        </w:rPr>
+      </w:pPr>
+    </w:p>
+    <w:p>
+      <w:pPr>
+        <w:shd w:val="clear" w:color="auto" w:fill="1E1E1E"/>
+        <w:spacing w:after="0" w:line="285" w:lineRule="atLeast"/>
+        <w:rPr>
+          <w:rFonts w:ascii="Consolas" w:eastAsia="Times New Roman" w:hAnsi="Consolas" w:cs="Times New Roman"/>
+          <w:color w:val="D4D4D4"/>
+          <w:sz w:val="21"/>
+          <w:szCs w:val="21"/>
+          <w:lang w:val="en-US"/>
+        </w:rPr>
+      </w:pPr>
+      <w:r>
+        <w:rPr>
+          <w:rFonts w:ascii="Consolas" w:eastAsia="Times New Roman" w:hAnsi="Consolas" w:cs="Times New Roman"/>
+          <w:color w:val="9CDCFE"/>
+          <w:sz w:val="21"/>
+          <w:szCs w:val="21"/>
+          <w:lang w:val="en-US"/>
+        </w:rPr>
+        <w:t>area</w:t>
+      </w:r>
+      <w:r>
+        <w:rPr>
+          <w:rFonts w:ascii="Consolas" w:eastAsia="Times New Roman" w:hAnsi="Consolas" w:cs="Times New Roman"/>
+          <w:color w:val="D4D4D4"/>
+          <w:sz w:val="21"/>
+          <w:szCs w:val="21"/>
+          <w:lang w:val="en-US"/>
+        </w:rPr>
+        <w:t xml:space="preserve"> = </w:t>
+      </w:r>
+      <w:r>
+        <w:rPr>
+          <w:rFonts w:ascii="Consolas" w:eastAsia="Times New Roman" w:hAnsi="Consolas" w:cs="Times New Roman"/>
+          <w:color w:val="B5CEA8"/>
+          <w:sz w:val="21"/>
+          <w:szCs w:val="21"/>
+          <w:lang w:val="en-US"/>
+        </w:rPr>
+        <w:t>0.5</w:t>
+      </w:r>
+      <w:r>
+        <w:rPr>
+          <w:rFonts w:ascii="Consolas" w:eastAsia="Times New Roman" w:hAnsi="Consolas" w:cs="Times New Roman"/>
+          <w:color w:val="D4D4D4"/>
+          <w:sz w:val="21"/>
+          <w:szCs w:val="21"/>
+          <w:lang w:val="en-US"/>
+        </w:rPr>
+        <w:t>*</w:t>
+      </w:r>
+      <w:r>
+        <w:rPr>
+          <w:rFonts w:ascii="Consolas" w:eastAsia="Times New Roman" w:hAnsi="Consolas" w:cs="Times New Roman"/>
+          <w:color w:val="9CDCFE"/>
+          <w:sz w:val="21"/>
+          <w:szCs w:val="21"/>
+          <w:lang w:val="en-US"/>
+        </w:rPr>
+        <w:t>b</w:t>
+      </w:r>
+      <w:r>
+        <w:rPr>
+          <w:rFonts w:ascii="Consolas" w:eastAsia="Times New Roman" w:hAnsi="Consolas" w:cs="Times New Roman"/>
+          <w:color w:val="D4D4D4"/>
+          <w:sz w:val="21"/>
+          <w:szCs w:val="21"/>
+          <w:lang w:val="en-US"/>
+        </w:rPr>
+        <w:t>*</w:t>
+      </w:r>
+      <w:r>
+        <w:rPr>
+          <w:rFonts w:ascii="Consolas" w:eastAsia="Times New Roman" w:hAnsi="Consolas" w:cs="Times New Roman"/>
+          <w:color w:val="9CDCFE"/>
+          <w:sz w:val="21"/>
+          <w:szCs w:val="21"/>
+          <w:lang w:val="en-US"/>
+        </w:rPr>
+        <w:t>h</w:t>
+      </w:r>
+    </w:p>
+    <w:p>
+      <w:pPr>
+        <w:shd w:val="clear" w:color="auto" w:fill="1E1E1E"/>
+        <w:spacing w:after="0" w:line="285" w:lineRule="atLeast"/>
+        <w:rPr>
+          <w:rFonts w:ascii="Consolas" w:eastAsia="Times New Roman" w:hAnsi="Consolas" w:cs="Times New Roman"/>
+          <w:color w:val="D4D4D4"/>
+          <w:sz w:val="21"/>
+          <w:szCs w:val="21"/>
+          <w:lang w:val="en-US"/>
+        </w:rPr>
+      </w:pPr>
+      <w:r>
+        <w:rPr>
+          <w:rFonts w:ascii="Consolas" w:eastAsia="Times New Roman" w:hAnsi="Consolas" w:cs="Times New Roman"/>
+          <w:color w:val="DCDCAA"/>
+          <w:sz w:val="21"/>
+          <w:szCs w:val="21"/>
+          <w:lang w:val="en-US"/>
+        </w:rPr>
+        <w:t>print</w:t>
+      </w:r>
+      <w:r>
+        <w:rPr>
+          <w:rFonts w:ascii="Consolas" w:eastAsia="Times New Roman" w:hAnsi="Consolas" w:cs="Times New Roman"/>
+          <w:color w:val="D4D4D4"/>
+          <w:sz w:val="21"/>
+          <w:szCs w:val="21"/>
+          <w:lang w:val="en-US"/>
+        </w:rPr>
+        <w:t>(</w:t>
+      </w:r>
+      <w:r>
+        <w:rPr>
+          <w:rFonts w:ascii="Consolas" w:eastAsia="Times New Roman" w:hAnsi="Consolas" w:cs="Times New Roman"/>
+          <w:color w:val="9CDCFE"/>
+          <w:sz w:val="21"/>
+          <w:szCs w:val="21"/>
+          <w:lang w:val="en-US"/>
+        </w:rPr>
+        <w:t>area</w:t>
+      </w:r>
+      <w:r>
+        <w:rPr>
+          <w:rFonts w:ascii="Consolas" w:eastAsia="Times New Roman" w:hAnsi="Consolas" w:cs="Times New Roman"/>
+          <w:color w:val="D4D4D4"/>
+          <w:sz w:val="21"/>
+          <w:szCs w:val="21"/>
+          <w:lang w:val="en-US"/>
+        </w:rPr>
+        <w:t>)</w:t>
+      </w:r>
+    </w:p>
+    <w:p/>
+    <w:p>
+      <w:pPr>
         <w:pStyle w:val="ListParagraph"/>
         <w:numPr>
           <w:ilvl w:val="0"/>
@@ -75,6 +1123,734 @@
     </w:p>
     <w:p>
       <w:pPr>
+        <w:shd w:val="clear" w:color="auto" w:fill="1E1E1E"/>
+        <w:spacing w:after="0" w:line="285" w:lineRule="atLeast"/>
+        <w:rPr>
+          <w:rFonts w:ascii="Consolas" w:eastAsia="Times New Roman" w:hAnsi="Consolas" w:cs="Times New Roman"/>
+          <w:color w:val="D4D4D4"/>
+          <w:sz w:val="21"/>
+          <w:szCs w:val="21"/>
+          <w:lang w:val="en-US"/>
+        </w:rPr>
+      </w:pPr>
+      <w:r>
+        <w:rPr>
+          <w:rFonts w:ascii="Consolas" w:eastAsia="Times New Roman" w:hAnsi="Consolas" w:cs="Times New Roman"/>
+          <w:color w:val="9CDCFE"/>
+          <w:sz w:val="21"/>
+          <w:szCs w:val="21"/>
+          <w:lang w:val="en-US"/>
+        </w:rPr>
+        <w:t>n1</w:t>
+      </w:r>
+      <w:r>
+        <w:rPr>
+          <w:rFonts w:ascii="Consolas" w:eastAsia="Times New Roman" w:hAnsi="Consolas" w:cs="Times New Roman"/>
+          <w:color w:val="D4D4D4"/>
+          <w:sz w:val="21"/>
+          <w:szCs w:val="21"/>
+          <w:lang w:val="en-US"/>
+        </w:rPr>
+        <w:t xml:space="preserve"> = </w:t>
+      </w:r>
+      <w:proofErr w:type="gramStart"/>
+      <w:r>
+        <w:rPr>
+          <w:rFonts w:ascii="Consolas" w:eastAsia="Times New Roman" w:hAnsi="Consolas" w:cs="Times New Roman"/>
+          <w:color w:val="4EC9B0"/>
+          <w:sz w:val="21"/>
+          <w:szCs w:val="21"/>
+          <w:lang w:val="en-US"/>
+        </w:rPr>
+        <w:t>int</w:t>
+      </w:r>
+      <w:r>
+        <w:rPr>
+          <w:rFonts w:ascii="Consolas" w:eastAsia="Times New Roman" w:hAnsi="Consolas" w:cs="Times New Roman"/>
+          <w:color w:val="D4D4D4"/>
+          <w:sz w:val="21"/>
+          <w:szCs w:val="21"/>
+          <w:lang w:val="en-US"/>
+        </w:rPr>
+        <w:t>(</w:t>
+      </w:r>
+      <w:proofErr w:type="gramEnd"/>
+      <w:r>
+        <w:rPr>
+          <w:rFonts w:ascii="Consolas" w:eastAsia="Times New Roman" w:hAnsi="Consolas" w:cs="Times New Roman"/>
+          <w:color w:val="DCDCAA"/>
+          <w:sz w:val="21"/>
+          <w:szCs w:val="21"/>
+          <w:lang w:val="en-US"/>
+        </w:rPr>
+        <w:t>input</w:t>
+      </w:r>
+      <w:r>
+        <w:rPr>
+          <w:rFonts w:ascii="Consolas" w:eastAsia="Times New Roman" w:hAnsi="Consolas" w:cs="Times New Roman"/>
+          <w:color w:val="D4D4D4"/>
+          <w:sz w:val="21"/>
+          <w:szCs w:val="21"/>
+          <w:lang w:val="en-US"/>
+        </w:rPr>
+        <w:t>(</w:t>
+      </w:r>
+      <w:r>
+        <w:rPr>
+          <w:rFonts w:ascii="Consolas" w:eastAsia="Times New Roman" w:hAnsi="Consolas" w:cs="Times New Roman"/>
+          <w:color w:val="CE9178"/>
+          <w:sz w:val="21"/>
+          <w:szCs w:val="21"/>
+          <w:lang w:val="en-US"/>
+        </w:rPr>
+        <w:t>"Enter first no. : "</w:t>
+      </w:r>
+      <w:r>
+        <w:rPr>
+          <w:rFonts w:ascii="Consolas" w:eastAsia="Times New Roman" w:hAnsi="Consolas" w:cs="Times New Roman"/>
+          <w:color w:val="D4D4D4"/>
+          <w:sz w:val="21"/>
+          <w:szCs w:val="21"/>
+          <w:lang w:val="en-US"/>
+        </w:rPr>
+        <w:t>))</w:t>
+      </w:r>
+    </w:p>
+    <w:p>
+      <w:pPr>
+        <w:shd w:val="clear" w:color="auto" w:fill="1E1E1E"/>
+        <w:spacing w:after="0" w:line="285" w:lineRule="atLeast"/>
+        <w:rPr>
+          <w:rFonts w:ascii="Consolas" w:eastAsia="Times New Roman" w:hAnsi="Consolas" w:cs="Times New Roman"/>
+          <w:color w:val="D4D4D4"/>
+          <w:sz w:val="21"/>
+          <w:szCs w:val="21"/>
+          <w:lang w:val="en-US"/>
+        </w:rPr>
+      </w:pPr>
+      <w:r>
+        <w:rPr>
+          <w:rFonts w:ascii="Consolas" w:eastAsia="Times New Roman" w:hAnsi="Consolas" w:cs="Times New Roman"/>
+          <w:color w:val="9CDCFE"/>
+          <w:sz w:val="21"/>
+          <w:szCs w:val="21"/>
+          <w:lang w:val="en-US"/>
+        </w:rPr>
+        <w:t>n2</w:t>
+      </w:r>
+      <w:r>
+        <w:rPr>
+          <w:rFonts w:ascii="Consolas" w:eastAsia="Times New Roman" w:hAnsi="Consolas" w:cs="Times New Roman"/>
+          <w:color w:val="D4D4D4"/>
+          <w:sz w:val="21"/>
+          <w:szCs w:val="21"/>
+          <w:lang w:val="en-US"/>
+        </w:rPr>
+        <w:t xml:space="preserve"> = </w:t>
+      </w:r>
+      <w:proofErr w:type="gramStart"/>
+      <w:r>
+        <w:rPr>
+          <w:rFonts w:ascii="Consolas" w:eastAsia="Times New Roman" w:hAnsi="Consolas" w:cs="Times New Roman"/>
+          <w:color w:val="4EC9B0"/>
+          <w:sz w:val="21"/>
+          <w:szCs w:val="21"/>
+          <w:lang w:val="en-US"/>
+        </w:rPr>
+        <w:t>int</w:t>
+      </w:r>
+      <w:r>
+        <w:rPr>
+          <w:rFonts w:ascii="Consolas" w:eastAsia="Times New Roman" w:hAnsi="Consolas" w:cs="Times New Roman"/>
+          <w:color w:val="D4D4D4"/>
+          <w:sz w:val="21"/>
+          <w:szCs w:val="21"/>
+          <w:lang w:val="en-US"/>
+        </w:rPr>
+        <w:t>(</w:t>
+      </w:r>
+      <w:proofErr w:type="gramEnd"/>
+      <w:r>
+        <w:rPr>
+          <w:rFonts w:ascii="Consolas" w:eastAsia="Times New Roman" w:hAnsi="Consolas" w:cs="Times New Roman"/>
+          <w:color w:val="DCDCAA"/>
+          <w:sz w:val="21"/>
+          <w:szCs w:val="21"/>
+          <w:lang w:val="en-US"/>
+        </w:rPr>
+        <w:t>input</w:t>
+      </w:r>
+      <w:r>
+        <w:rPr>
+          <w:rFonts w:ascii="Consolas" w:eastAsia="Times New Roman" w:hAnsi="Consolas" w:cs="Times New Roman"/>
+          <w:color w:val="D4D4D4"/>
+          <w:sz w:val="21"/>
+          <w:szCs w:val="21"/>
+          <w:lang w:val="en-US"/>
+        </w:rPr>
+        <w:t>(</w:t>
+      </w:r>
+      <w:r>
+        <w:rPr>
+          <w:rFonts w:ascii="Consolas" w:eastAsia="Times New Roman" w:hAnsi="Consolas" w:cs="Times New Roman"/>
+          <w:color w:val="CE9178"/>
+          <w:sz w:val="21"/>
+          <w:szCs w:val="21"/>
+          <w:lang w:val="en-US"/>
+        </w:rPr>
+        <w:t>"Enter second no. : "</w:t>
+      </w:r>
+      <w:r>
+        <w:rPr>
+          <w:rFonts w:ascii="Consolas" w:eastAsia="Times New Roman" w:hAnsi="Consolas" w:cs="Times New Roman"/>
+          <w:color w:val="D4D4D4"/>
+          <w:sz w:val="21"/>
+          <w:szCs w:val="21"/>
+          <w:lang w:val="en-US"/>
+        </w:rPr>
+        <w:t>))</w:t>
+      </w:r>
+    </w:p>
+    <w:p>
+      <w:pPr>
+        <w:shd w:val="clear" w:color="auto" w:fill="1E1E1E"/>
+        <w:spacing w:after="0" w:line="285" w:lineRule="atLeast"/>
+        <w:rPr>
+          <w:rFonts w:ascii="Consolas" w:eastAsia="Times New Roman" w:hAnsi="Consolas" w:cs="Times New Roman"/>
+          <w:color w:val="D4D4D4"/>
+          <w:sz w:val="21"/>
+          <w:szCs w:val="21"/>
+          <w:lang w:val="en-US"/>
+        </w:rPr>
+      </w:pPr>
+    </w:p>
+    <w:p>
+      <w:pPr>
+        <w:shd w:val="clear" w:color="auto" w:fill="1E1E1E"/>
+        <w:spacing w:after="0" w:line="285" w:lineRule="atLeast"/>
+        <w:rPr>
+          <w:rFonts w:ascii="Consolas" w:eastAsia="Times New Roman" w:hAnsi="Consolas" w:cs="Times New Roman"/>
+          <w:color w:val="D4D4D4"/>
+          <w:sz w:val="21"/>
+          <w:szCs w:val="21"/>
+          <w:lang w:val="en-US"/>
+        </w:rPr>
+      </w:pPr>
+      <w:r>
+        <w:rPr>
+          <w:rFonts w:ascii="Consolas" w:eastAsia="Times New Roman" w:hAnsi="Consolas" w:cs="Times New Roman"/>
+          <w:color w:val="9CDCFE"/>
+          <w:sz w:val="21"/>
+          <w:szCs w:val="21"/>
+          <w:lang w:val="en-US"/>
+        </w:rPr>
+        <w:t>temp</w:t>
+      </w:r>
+      <w:r>
+        <w:rPr>
+          <w:rFonts w:ascii="Consolas" w:eastAsia="Times New Roman" w:hAnsi="Consolas" w:cs="Times New Roman"/>
+          <w:color w:val="D4D4D4"/>
+          <w:sz w:val="21"/>
+          <w:szCs w:val="21"/>
+          <w:lang w:val="en-US"/>
+        </w:rPr>
+        <w:t xml:space="preserve"> = </w:t>
+      </w:r>
+      <w:r>
+        <w:rPr>
+          <w:rFonts w:ascii="Consolas" w:eastAsia="Times New Roman" w:hAnsi="Consolas" w:cs="Times New Roman"/>
+          <w:color w:val="B5CEA8"/>
+          <w:sz w:val="21"/>
+          <w:szCs w:val="21"/>
+          <w:lang w:val="en-US"/>
+        </w:rPr>
+        <w:t>0</w:t>
+      </w:r>
+    </w:p>
+    <w:p>
+      <w:pPr>
+        <w:shd w:val="clear" w:color="auto" w:fill="1E1E1E"/>
+        <w:spacing w:after="0" w:line="285" w:lineRule="atLeast"/>
+        <w:rPr>
+          <w:rFonts w:ascii="Consolas" w:eastAsia="Times New Roman" w:hAnsi="Consolas" w:cs="Times New Roman"/>
+          <w:color w:val="D4D4D4"/>
+          <w:sz w:val="21"/>
+          <w:szCs w:val="21"/>
+          <w:lang w:val="en-US"/>
+        </w:rPr>
+      </w:pPr>
+    </w:p>
+    <w:p>
+      <w:pPr>
+        <w:shd w:val="clear" w:color="auto" w:fill="1E1E1E"/>
+        <w:spacing w:after="0" w:line="285" w:lineRule="atLeast"/>
+        <w:rPr>
+          <w:rFonts w:ascii="Consolas" w:eastAsia="Times New Roman" w:hAnsi="Consolas" w:cs="Times New Roman"/>
+          <w:color w:val="D4D4D4"/>
+          <w:sz w:val="21"/>
+          <w:szCs w:val="21"/>
+          <w:lang w:val="en-US"/>
+        </w:rPr>
+      </w:pPr>
+      <w:proofErr w:type="gramStart"/>
+      <w:r>
+        <w:rPr>
+          <w:rFonts w:ascii="Consolas" w:eastAsia="Times New Roman" w:hAnsi="Consolas" w:cs="Times New Roman"/>
+          <w:color w:val="DCDCAA"/>
+          <w:sz w:val="21"/>
+          <w:szCs w:val="21"/>
+          <w:lang w:val="en-US"/>
+        </w:rPr>
+        <w:t>print</w:t>
+      </w:r>
+      <w:r>
+        <w:rPr>
+          <w:rFonts w:ascii="Consolas" w:eastAsia="Times New Roman" w:hAnsi="Consolas" w:cs="Times New Roman"/>
+          <w:color w:val="D4D4D4"/>
+          <w:sz w:val="21"/>
+          <w:szCs w:val="21"/>
+          <w:lang w:val="en-US"/>
+        </w:rPr>
+        <w:t>(</w:t>
+      </w:r>
+      <w:proofErr w:type="gramEnd"/>
+      <w:r>
+        <w:rPr>
+          <w:rFonts w:ascii="Consolas" w:eastAsia="Times New Roman" w:hAnsi="Consolas" w:cs="Times New Roman"/>
+          <w:color w:val="CE9178"/>
+          <w:sz w:val="21"/>
+          <w:szCs w:val="21"/>
+          <w:lang w:val="en-US"/>
+        </w:rPr>
+        <w:t>"n1 before swap : "</w:t>
+      </w:r>
+      <w:r>
+        <w:rPr>
+          <w:rFonts w:ascii="Consolas" w:eastAsia="Times New Roman" w:hAnsi="Consolas" w:cs="Times New Roman"/>
+          <w:color w:val="D4D4D4"/>
+          <w:sz w:val="21"/>
+          <w:szCs w:val="21"/>
+          <w:lang w:val="en-US"/>
+        </w:rPr>
+        <w:t xml:space="preserve">, </w:t>
+      </w:r>
+      <w:r>
+        <w:rPr>
+          <w:rFonts w:ascii="Consolas" w:eastAsia="Times New Roman" w:hAnsi="Consolas" w:cs="Times New Roman"/>
+          <w:color w:val="9CDCFE"/>
+          <w:sz w:val="21"/>
+          <w:szCs w:val="21"/>
+          <w:lang w:val="en-US"/>
+        </w:rPr>
+        <w:t>n1</w:t>
+      </w:r>
+      <w:r>
+        <w:rPr>
+          <w:rFonts w:ascii="Consolas" w:eastAsia="Times New Roman" w:hAnsi="Consolas" w:cs="Times New Roman"/>
+          <w:color w:val="D4D4D4"/>
+          <w:sz w:val="21"/>
+          <w:szCs w:val="21"/>
+          <w:lang w:val="en-US"/>
+        </w:rPr>
+        <w:t>)</w:t>
+      </w:r>
+    </w:p>
+    <w:p>
+      <w:pPr>
+        <w:shd w:val="clear" w:color="auto" w:fill="1E1E1E"/>
+        <w:spacing w:after="0" w:line="285" w:lineRule="atLeast"/>
+        <w:rPr>
+          <w:rFonts w:ascii="Consolas" w:eastAsia="Times New Roman" w:hAnsi="Consolas" w:cs="Times New Roman"/>
+          <w:color w:val="D4D4D4"/>
+          <w:sz w:val="21"/>
+          <w:szCs w:val="21"/>
+          <w:lang w:val="en-US"/>
+        </w:rPr>
+      </w:pPr>
+      <w:proofErr w:type="gramStart"/>
+      <w:r>
+        <w:rPr>
+          <w:rFonts w:ascii="Consolas" w:eastAsia="Times New Roman" w:hAnsi="Consolas" w:cs="Times New Roman"/>
+          <w:color w:val="DCDCAA"/>
+          <w:sz w:val="21"/>
+          <w:szCs w:val="21"/>
+          <w:lang w:val="en-US"/>
+        </w:rPr>
+        <w:t>print</w:t>
+      </w:r>
+      <w:r>
+        <w:rPr>
+          <w:rFonts w:ascii="Consolas" w:eastAsia="Times New Roman" w:hAnsi="Consolas" w:cs="Times New Roman"/>
+          <w:color w:val="D4D4D4"/>
+          <w:sz w:val="21"/>
+          <w:szCs w:val="21"/>
+          <w:lang w:val="en-US"/>
+        </w:rPr>
+        <w:t>(</w:t>
+      </w:r>
+      <w:proofErr w:type="gramEnd"/>
+      <w:r>
+        <w:rPr>
+          <w:rFonts w:ascii="Consolas" w:eastAsia="Times New Roman" w:hAnsi="Consolas" w:cs="Times New Roman"/>
+          <w:color w:val="CE9178"/>
+          <w:sz w:val="21"/>
+          <w:szCs w:val="21"/>
+          <w:lang w:val="en-US"/>
+        </w:rPr>
+        <w:t>"n2 before swap : "</w:t>
+      </w:r>
+      <w:r>
+        <w:rPr>
+          <w:rFonts w:ascii="Consolas" w:eastAsia="Times New Roman" w:hAnsi="Consolas" w:cs="Times New Roman"/>
+          <w:color w:val="D4D4D4"/>
+          <w:sz w:val="21"/>
+          <w:szCs w:val="21"/>
+          <w:lang w:val="en-US"/>
+        </w:rPr>
+        <w:t xml:space="preserve">, </w:t>
+      </w:r>
+      <w:r>
+        <w:rPr>
+          <w:rFonts w:ascii="Consolas" w:eastAsia="Times New Roman" w:hAnsi="Consolas" w:cs="Times New Roman"/>
+          <w:color w:val="9CDCFE"/>
+          <w:sz w:val="21"/>
+          <w:szCs w:val="21"/>
+          <w:lang w:val="en-US"/>
+        </w:rPr>
+        <w:t>n2</w:t>
+      </w:r>
+      <w:r>
+        <w:rPr>
+          <w:rFonts w:ascii="Consolas" w:eastAsia="Times New Roman" w:hAnsi="Consolas" w:cs="Times New Roman"/>
+          <w:color w:val="D4D4D4"/>
+          <w:sz w:val="21"/>
+          <w:szCs w:val="21"/>
+          <w:lang w:val="en-US"/>
+        </w:rPr>
+        <w:t>)</w:t>
+      </w:r>
+    </w:p>
+    <w:p>
+      <w:pPr>
+        <w:shd w:val="clear" w:color="auto" w:fill="1E1E1E"/>
+        <w:spacing w:after="0" w:line="285" w:lineRule="atLeast"/>
+        <w:rPr>
+          <w:rFonts w:ascii="Consolas" w:eastAsia="Times New Roman" w:hAnsi="Consolas" w:cs="Times New Roman"/>
+          <w:color w:val="D4D4D4"/>
+          <w:sz w:val="21"/>
+          <w:szCs w:val="21"/>
+          <w:lang w:val="en-US"/>
+        </w:rPr>
+      </w:pPr>
+    </w:p>
+    <w:p>
+      <w:pPr>
+        <w:shd w:val="clear" w:color="auto" w:fill="1E1E1E"/>
+        <w:spacing w:after="0" w:line="285" w:lineRule="atLeast"/>
+        <w:rPr>
+          <w:rFonts w:ascii="Consolas" w:eastAsia="Times New Roman" w:hAnsi="Consolas" w:cs="Times New Roman"/>
+          <w:color w:val="D4D4D4"/>
+          <w:sz w:val="21"/>
+          <w:szCs w:val="21"/>
+          <w:lang w:val="en-US"/>
+        </w:rPr>
+      </w:pPr>
+      <w:r>
+        <w:rPr>
+          <w:rFonts w:ascii="Consolas" w:eastAsia="Times New Roman" w:hAnsi="Consolas" w:cs="Times New Roman"/>
+          <w:color w:val="9CDCFE"/>
+          <w:sz w:val="21"/>
+          <w:szCs w:val="21"/>
+          <w:lang w:val="en-US"/>
+        </w:rPr>
+        <w:t>temp</w:t>
+      </w:r>
+      <w:r>
+        <w:rPr>
+          <w:rFonts w:ascii="Consolas" w:eastAsia="Times New Roman" w:hAnsi="Consolas" w:cs="Times New Roman"/>
+          <w:color w:val="D4D4D4"/>
+          <w:sz w:val="21"/>
+          <w:szCs w:val="21"/>
+          <w:lang w:val="en-US"/>
+        </w:rPr>
+        <w:t xml:space="preserve"> = </w:t>
+      </w:r>
+      <w:r>
+        <w:rPr>
+          <w:rFonts w:ascii="Consolas" w:eastAsia="Times New Roman" w:hAnsi="Consolas" w:cs="Times New Roman"/>
+          <w:color w:val="9CDCFE"/>
+          <w:sz w:val="21"/>
+          <w:szCs w:val="21"/>
+          <w:lang w:val="en-US"/>
+        </w:rPr>
+        <w:t>n1</w:t>
+      </w:r>
+    </w:p>
+    <w:p>
+      <w:pPr>
+        <w:shd w:val="clear" w:color="auto" w:fill="1E1E1E"/>
+        <w:spacing w:after="0" w:line="285" w:lineRule="atLeast"/>
+        <w:rPr>
+          <w:rFonts w:ascii="Consolas" w:eastAsia="Times New Roman" w:hAnsi="Consolas" w:cs="Times New Roman"/>
+          <w:color w:val="D4D4D4"/>
+          <w:sz w:val="21"/>
+          <w:szCs w:val="21"/>
+          <w:lang w:val="en-US"/>
+        </w:rPr>
+      </w:pPr>
+      <w:r>
+        <w:rPr>
+          <w:rFonts w:ascii="Consolas" w:eastAsia="Times New Roman" w:hAnsi="Consolas" w:cs="Times New Roman"/>
+          <w:color w:val="9CDCFE"/>
+          <w:sz w:val="21"/>
+          <w:szCs w:val="21"/>
+          <w:lang w:val="en-US"/>
+        </w:rPr>
+        <w:t>n1</w:t>
+      </w:r>
+      <w:r>
+        <w:rPr>
+          <w:rFonts w:ascii="Consolas" w:eastAsia="Times New Roman" w:hAnsi="Consolas" w:cs="Times New Roman"/>
+          <w:color w:val="D4D4D4"/>
+          <w:sz w:val="21"/>
+          <w:szCs w:val="21"/>
+          <w:lang w:val="en-US"/>
+        </w:rPr>
+        <w:t xml:space="preserve"> = </w:t>
+      </w:r>
+      <w:r>
+        <w:rPr>
+          <w:rFonts w:ascii="Consolas" w:eastAsia="Times New Roman" w:hAnsi="Consolas" w:cs="Times New Roman"/>
+          <w:color w:val="9CDCFE"/>
+          <w:sz w:val="21"/>
+          <w:szCs w:val="21"/>
+          <w:lang w:val="en-US"/>
+        </w:rPr>
+        <w:t>n2</w:t>
+      </w:r>
+    </w:p>
+    <w:p>
+      <w:pPr>
+        <w:shd w:val="clear" w:color="auto" w:fill="1E1E1E"/>
+        <w:spacing w:after="0" w:line="285" w:lineRule="atLeast"/>
+        <w:rPr>
+          <w:rFonts w:ascii="Consolas" w:eastAsia="Times New Roman" w:hAnsi="Consolas" w:cs="Times New Roman"/>
+          <w:color w:val="D4D4D4"/>
+          <w:sz w:val="21"/>
+          <w:szCs w:val="21"/>
+          <w:lang w:val="en-US"/>
+        </w:rPr>
+      </w:pPr>
+      <w:r>
+        <w:rPr>
+          <w:rFonts w:ascii="Consolas" w:eastAsia="Times New Roman" w:hAnsi="Consolas" w:cs="Times New Roman"/>
+          <w:color w:val="9CDCFE"/>
+          <w:sz w:val="21"/>
+          <w:szCs w:val="21"/>
+          <w:lang w:val="en-US"/>
+        </w:rPr>
+        <w:t>n2</w:t>
+      </w:r>
+      <w:r>
+        <w:rPr>
+          <w:rFonts w:ascii="Consolas" w:eastAsia="Times New Roman" w:hAnsi="Consolas" w:cs="Times New Roman"/>
+          <w:color w:val="D4D4D4"/>
+          <w:sz w:val="21"/>
+          <w:szCs w:val="21"/>
+          <w:lang w:val="en-US"/>
+        </w:rPr>
+        <w:t xml:space="preserve"> = </w:t>
+      </w:r>
+      <w:r>
+        <w:rPr>
+          <w:rFonts w:ascii="Consolas" w:eastAsia="Times New Roman" w:hAnsi="Consolas" w:cs="Times New Roman"/>
+          <w:color w:val="9CDCFE"/>
+          <w:sz w:val="21"/>
+          <w:szCs w:val="21"/>
+          <w:lang w:val="en-US"/>
+        </w:rPr>
+        <w:t>temp</w:t>
+      </w:r>
+    </w:p>
+    <w:p>
+      <w:pPr>
+        <w:shd w:val="clear" w:color="auto" w:fill="1E1E1E"/>
+        <w:spacing w:after="0" w:line="285" w:lineRule="atLeast"/>
+        <w:rPr>
+          <w:rFonts w:ascii="Consolas" w:eastAsia="Times New Roman" w:hAnsi="Consolas" w:cs="Times New Roman"/>
+          <w:color w:val="D4D4D4"/>
+          <w:sz w:val="21"/>
+          <w:szCs w:val="21"/>
+          <w:lang w:val="en-US"/>
+        </w:rPr>
+      </w:pPr>
+    </w:p>
+    <w:p>
+      <w:pPr>
+        <w:shd w:val="clear" w:color="auto" w:fill="1E1E1E"/>
+        <w:spacing w:after="0" w:line="285" w:lineRule="atLeast"/>
+        <w:rPr>
+          <w:rFonts w:ascii="Consolas" w:eastAsia="Times New Roman" w:hAnsi="Consolas" w:cs="Times New Roman"/>
+          <w:color w:val="D4D4D4"/>
+          <w:sz w:val="21"/>
+          <w:szCs w:val="21"/>
+          <w:lang w:val="en-US"/>
+        </w:rPr>
+      </w:pPr>
+      <w:proofErr w:type="gramStart"/>
+      <w:r>
+        <w:rPr>
+          <w:rFonts w:ascii="Consolas" w:eastAsia="Times New Roman" w:hAnsi="Consolas" w:cs="Times New Roman"/>
+          <w:color w:val="DCDCAA"/>
+          <w:sz w:val="21"/>
+          <w:szCs w:val="21"/>
+          <w:lang w:val="en-US"/>
+        </w:rPr>
+        <w:t>print</w:t>
+      </w:r>
+      <w:r>
+        <w:rPr>
+          <w:rFonts w:ascii="Consolas" w:eastAsia="Times New Roman" w:hAnsi="Consolas" w:cs="Times New Roman"/>
+          <w:color w:val="D4D4D4"/>
+          <w:sz w:val="21"/>
+          <w:szCs w:val="21"/>
+          <w:lang w:val="en-US"/>
+        </w:rPr>
+        <w:t>(</w:t>
+      </w:r>
+      <w:proofErr w:type="gramEnd"/>
+      <w:r>
+        <w:rPr>
+          <w:rFonts w:ascii="Consolas" w:eastAsia="Times New Roman" w:hAnsi="Consolas" w:cs="Times New Roman"/>
+          <w:color w:val="CE9178"/>
+          <w:sz w:val="21"/>
+          <w:szCs w:val="21"/>
+          <w:lang w:val="en-US"/>
+        </w:rPr>
+        <w:t>"n1 after swap : "</w:t>
+      </w:r>
+      <w:r>
+        <w:rPr>
+          <w:rFonts w:ascii="Consolas" w:eastAsia="Times New Roman" w:hAnsi="Consolas" w:cs="Times New Roman"/>
+          <w:color w:val="D4D4D4"/>
+          <w:sz w:val="21"/>
+          <w:szCs w:val="21"/>
+          <w:lang w:val="en-US"/>
+        </w:rPr>
+        <w:t xml:space="preserve">, </w:t>
+      </w:r>
+      <w:r>
+        <w:rPr>
+          <w:rFonts w:ascii="Consolas" w:eastAsia="Times New Roman" w:hAnsi="Consolas" w:cs="Times New Roman"/>
+          <w:color w:val="9CDCFE"/>
+          <w:sz w:val="21"/>
+          <w:szCs w:val="21"/>
+          <w:lang w:val="en-US"/>
+        </w:rPr>
+        <w:t>n1</w:t>
+      </w:r>
+      <w:r>
+        <w:rPr>
+          <w:rFonts w:ascii="Consolas" w:eastAsia="Times New Roman" w:hAnsi="Consolas" w:cs="Times New Roman"/>
+          <w:color w:val="D4D4D4"/>
+          <w:sz w:val="21"/>
+          <w:szCs w:val="21"/>
+          <w:lang w:val="en-US"/>
+        </w:rPr>
+        <w:t>)</w:t>
+      </w:r>
+    </w:p>
+    <w:p>
+      <w:pPr>
+        <w:shd w:val="clear" w:color="auto" w:fill="1E1E1E"/>
+        <w:spacing w:after="0" w:line="285" w:lineRule="atLeast"/>
+        <w:rPr>
+          <w:rFonts w:ascii="Consolas" w:eastAsia="Times New Roman" w:hAnsi="Consolas" w:cs="Times New Roman"/>
+          <w:color w:val="D4D4D4"/>
+          <w:sz w:val="21"/>
+          <w:szCs w:val="21"/>
+          <w:lang w:val="en-US"/>
+        </w:rPr>
+      </w:pPr>
+      <w:proofErr w:type="gramStart"/>
+      <w:r>
+        <w:rPr>
+          <w:rFonts w:ascii="Consolas" w:eastAsia="Times New Roman" w:hAnsi="Consolas" w:cs="Times New Roman"/>
+          <w:color w:val="DCDCAA"/>
+          <w:sz w:val="21"/>
+          <w:szCs w:val="21"/>
+          <w:lang w:val="en-US"/>
+        </w:rPr>
+        <w:t>print</w:t>
+      </w:r>
+      <w:r>
+        <w:rPr>
+          <w:rFonts w:ascii="Consolas" w:eastAsia="Times New Roman" w:hAnsi="Consolas" w:cs="Times New Roman"/>
+          <w:color w:val="D4D4D4"/>
+          <w:sz w:val="21"/>
+          <w:szCs w:val="21"/>
+          <w:lang w:val="en-US"/>
+        </w:rPr>
+        <w:t>(</w:t>
+      </w:r>
+      <w:proofErr w:type="gramEnd"/>
+      <w:r>
+        <w:rPr>
+          <w:rFonts w:ascii="Consolas" w:eastAsia="Times New Roman" w:hAnsi="Consolas" w:cs="Times New Roman"/>
+          <w:color w:val="CE9178"/>
+          <w:sz w:val="21"/>
+          <w:szCs w:val="21"/>
+          <w:lang w:val="en-US"/>
+        </w:rPr>
+        <w:t>"n2 after swap : "</w:t>
+      </w:r>
+      <w:r>
+        <w:rPr>
+          <w:rFonts w:ascii="Consolas" w:eastAsia="Times New Roman" w:hAnsi="Consolas" w:cs="Times New Roman"/>
+          <w:color w:val="D4D4D4"/>
+          <w:sz w:val="21"/>
+          <w:szCs w:val="21"/>
+          <w:lang w:val="en-US"/>
+        </w:rPr>
+        <w:t xml:space="preserve">, </w:t>
+      </w:r>
+      <w:r>
+        <w:rPr>
+          <w:rFonts w:ascii="Consolas" w:eastAsia="Times New Roman" w:hAnsi="Consolas" w:cs="Times New Roman"/>
+          <w:color w:val="9CDCFE"/>
+          <w:sz w:val="21"/>
+          <w:szCs w:val="21"/>
+          <w:lang w:val="en-US"/>
+        </w:rPr>
+        <w:t>n2</w:t>
+      </w:r>
+      <w:r>
+        <w:rPr>
+          <w:rFonts w:ascii="Consolas" w:eastAsia="Times New Roman" w:hAnsi="Consolas" w:cs="Times New Roman"/>
+          <w:color w:val="D4D4D4"/>
+          <w:sz w:val="21"/>
+          <w:szCs w:val="21"/>
+          <w:lang w:val="en-US"/>
+        </w:rPr>
+        <w:t>)</w:t>
+      </w:r>
+    </w:p>
+    <w:p>
+      <w:pPr>
+        <w:shd w:val="clear" w:color="auto" w:fill="1E1E1E"/>
+        <w:spacing w:after="0" w:line="285" w:lineRule="atLeast"/>
+        <w:rPr>
+          <w:rFonts w:ascii="Consolas" w:eastAsia="Times New Roman" w:hAnsi="Consolas" w:cs="Times New Roman"/>
+          <w:color w:val="D4D4D4"/>
+          <w:sz w:val="21"/>
+          <w:szCs w:val="21"/>
+          <w:lang w:val="en-US"/>
+        </w:rPr>
+      </w:pPr>
+    </w:p>
+    <w:p/>
+    <w:p>
+      <w:pPr>
         <w:pStyle w:val="ListParagraph"/>
         <w:numPr>
           <w:ilvl w:val="0"/>
@@ -88,6 +1864,220 @@
         <w:t>?</w:t>
       </w:r>
     </w:p>
+    <w:p>
+      <w:pPr>
+        <w:shd w:val="clear" w:color="auto" w:fill="1E1E1E"/>
+        <w:spacing w:after="0" w:line="285" w:lineRule="atLeast"/>
+        <w:rPr>
+          <w:rFonts w:ascii="Consolas" w:eastAsia="Times New Roman" w:hAnsi="Consolas" w:cs="Times New Roman"/>
+          <w:color w:val="D4D4D4"/>
+          <w:sz w:val="21"/>
+          <w:szCs w:val="21"/>
+          <w:lang w:val="en-US"/>
+        </w:rPr>
+      </w:pPr>
+      <w:r>
+        <w:rPr>
+          <w:rFonts w:ascii="Consolas" w:eastAsia="Times New Roman" w:hAnsi="Consolas" w:cs="Times New Roman"/>
+          <w:color w:val="C586C0"/>
+          <w:sz w:val="21"/>
+          <w:szCs w:val="21"/>
+          <w:lang w:val="en-US"/>
+        </w:rPr>
+        <w:t>import</w:t>
+      </w:r>
+      <w:r>
+        <w:rPr>
+          <w:rFonts w:ascii="Consolas" w:eastAsia="Times New Roman" w:hAnsi="Consolas" w:cs="Times New Roman"/>
+          <w:color w:val="D4D4D4"/>
+          <w:sz w:val="21"/>
+          <w:szCs w:val="21"/>
+          <w:lang w:val="en-US"/>
+        </w:rPr>
+        <w:t xml:space="preserve"> </w:t>
+      </w:r>
+      <w:r>
+        <w:rPr>
+          <w:rFonts w:ascii="Consolas" w:eastAsia="Times New Roman" w:hAnsi="Consolas" w:cs="Times New Roman"/>
+          <w:color w:val="4EC9B0"/>
+          <w:sz w:val="21"/>
+          <w:szCs w:val="21"/>
+          <w:lang w:val="en-US"/>
+        </w:rPr>
+        <w:t>random</w:t>
+      </w:r>
+    </w:p>
+    <w:p>
+      <w:pPr>
+        <w:shd w:val="clear" w:color="auto" w:fill="1E1E1E"/>
+        <w:spacing w:after="0" w:line="285" w:lineRule="atLeast"/>
+        <w:rPr>
+          <w:rFonts w:ascii="Consolas" w:eastAsia="Times New Roman" w:hAnsi="Consolas" w:cs="Times New Roman"/>
+          <w:color w:val="D4D4D4"/>
+          <w:sz w:val="21"/>
+          <w:szCs w:val="21"/>
+          <w:lang w:val="en-US"/>
+        </w:rPr>
+      </w:pPr>
+      <w:r>
+        <w:rPr>
+          <w:rFonts w:ascii="Consolas" w:eastAsia="Times New Roman" w:hAnsi="Consolas" w:cs="Times New Roman"/>
+          <w:color w:val="9CDCFE"/>
+          <w:sz w:val="21"/>
+          <w:szCs w:val="21"/>
+          <w:lang w:val="en-US"/>
+        </w:rPr>
+        <w:t>n</w:t>
+      </w:r>
+      <w:r>
+        <w:rPr>
+          <w:rFonts w:ascii="Consolas" w:eastAsia="Times New Roman" w:hAnsi="Consolas" w:cs="Times New Roman"/>
+          <w:color w:val="D4D4D4"/>
+          <w:sz w:val="21"/>
+          <w:szCs w:val="21"/>
+          <w:lang w:val="en-US"/>
+        </w:rPr>
+        <w:t xml:space="preserve"> = </w:t>
+      </w:r>
+      <w:proofErr w:type="spellStart"/>
+      <w:proofErr w:type="gramStart"/>
+      <w:r>
+        <w:rPr>
+          <w:rFonts w:ascii="Consolas" w:eastAsia="Times New Roman" w:hAnsi="Consolas" w:cs="Times New Roman"/>
+          <w:color w:val="4EC9B0"/>
+          <w:sz w:val="21"/>
+          <w:szCs w:val="21"/>
+          <w:lang w:val="en-US"/>
+        </w:rPr>
+        <w:t>random</w:t>
+      </w:r>
+      <w:r>
+        <w:rPr>
+          <w:rFonts w:ascii="Consolas" w:eastAsia="Times New Roman" w:hAnsi="Consolas" w:cs="Times New Roman"/>
+          <w:color w:val="D4D4D4"/>
+          <w:sz w:val="21"/>
+          <w:szCs w:val="21"/>
+          <w:lang w:val="en-US"/>
+        </w:rPr>
+        <w:t>.</w:t>
+      </w:r>
+      <w:r>
+        <w:rPr>
+          <w:rFonts w:ascii="Consolas" w:eastAsia="Times New Roman" w:hAnsi="Consolas" w:cs="Times New Roman"/>
+          <w:color w:val="DCDCAA"/>
+          <w:sz w:val="21"/>
+          <w:szCs w:val="21"/>
+          <w:lang w:val="en-US"/>
+        </w:rPr>
+        <w:t>randint</w:t>
+      </w:r>
+      <w:proofErr w:type="spellEnd"/>
+      <w:proofErr w:type="gramEnd"/>
+      <w:r>
+        <w:rPr>
+          <w:rFonts w:ascii="Consolas" w:eastAsia="Times New Roman" w:hAnsi="Consolas" w:cs="Times New Roman"/>
+          <w:color w:val="D4D4D4"/>
+          <w:sz w:val="21"/>
+          <w:szCs w:val="21"/>
+          <w:lang w:val="en-US"/>
+        </w:rPr>
+        <w:t>(</w:t>
+      </w:r>
+      <w:r>
+        <w:rPr>
+          <w:rFonts w:ascii="Consolas" w:eastAsia="Times New Roman" w:hAnsi="Consolas" w:cs="Times New Roman"/>
+          <w:color w:val="B5CEA8"/>
+          <w:sz w:val="21"/>
+          <w:szCs w:val="21"/>
+          <w:lang w:val="en-US"/>
+        </w:rPr>
+        <w:t>0</w:t>
+      </w:r>
+      <w:r>
+        <w:rPr>
+          <w:rFonts w:ascii="Consolas" w:eastAsia="Times New Roman" w:hAnsi="Consolas" w:cs="Times New Roman"/>
+          <w:color w:val="D4D4D4"/>
+          <w:sz w:val="21"/>
+          <w:szCs w:val="21"/>
+          <w:lang w:val="en-US"/>
+        </w:rPr>
+        <w:t xml:space="preserve">, </w:t>
+      </w:r>
+      <w:r>
+        <w:rPr>
+          <w:rFonts w:ascii="Consolas" w:eastAsia="Times New Roman" w:hAnsi="Consolas" w:cs="Times New Roman"/>
+          <w:color w:val="B5CEA8"/>
+          <w:sz w:val="21"/>
+          <w:szCs w:val="21"/>
+          <w:lang w:val="en-US"/>
+        </w:rPr>
+        <w:t>10</w:t>
+      </w:r>
+      <w:r>
+        <w:rPr>
+          <w:rFonts w:ascii="Consolas" w:eastAsia="Times New Roman" w:hAnsi="Consolas" w:cs="Times New Roman"/>
+          <w:color w:val="D4D4D4"/>
+          <w:sz w:val="21"/>
+          <w:szCs w:val="21"/>
+          <w:lang w:val="en-US"/>
+        </w:rPr>
+        <w:t>)</w:t>
+      </w:r>
+    </w:p>
+    <w:p>
+      <w:pPr>
+        <w:shd w:val="clear" w:color="auto" w:fill="1E1E1E"/>
+        <w:spacing w:after="0" w:line="285" w:lineRule="atLeast"/>
+        <w:rPr>
+          <w:rFonts w:ascii="Consolas" w:eastAsia="Times New Roman" w:hAnsi="Consolas" w:cs="Times New Roman"/>
+          <w:color w:val="D4D4D4"/>
+          <w:sz w:val="21"/>
+          <w:szCs w:val="21"/>
+          <w:lang w:val="en-US"/>
+        </w:rPr>
+      </w:pPr>
+      <w:r>
+        <w:rPr>
+          <w:rFonts w:ascii="Consolas" w:eastAsia="Times New Roman" w:hAnsi="Consolas" w:cs="Times New Roman"/>
+          <w:color w:val="DCDCAA"/>
+          <w:sz w:val="21"/>
+          <w:szCs w:val="21"/>
+          <w:lang w:val="en-US"/>
+        </w:rPr>
+        <w:t>print</w:t>
+      </w:r>
+      <w:r>
+        <w:rPr>
+          <w:rFonts w:ascii="Consolas" w:eastAsia="Times New Roman" w:hAnsi="Consolas" w:cs="Times New Roman"/>
+          <w:color w:val="D4D4D4"/>
+          <w:sz w:val="21"/>
+          <w:szCs w:val="21"/>
+          <w:lang w:val="en-US"/>
+        </w:rPr>
+        <w:t>(</w:t>
+      </w:r>
+      <w:r>
+        <w:rPr>
+          <w:rFonts w:ascii="Consolas" w:eastAsia="Times New Roman" w:hAnsi="Consolas" w:cs="Times New Roman"/>
+          <w:color w:val="9CDCFE"/>
+          <w:sz w:val="21"/>
+          <w:szCs w:val="21"/>
+          <w:lang w:val="en-US"/>
+        </w:rPr>
+        <w:t>n</w:t>
+      </w:r>
+      <w:r>
+        <w:rPr>
+          <w:rFonts w:ascii="Consolas" w:eastAsia="Times New Roman" w:hAnsi="Consolas" w:cs="Times New Roman"/>
+          <w:color w:val="D4D4D4"/>
+          <w:sz w:val="21"/>
+          <w:szCs w:val="21"/>
+          <w:lang w:val="en-US"/>
+        </w:rPr>
+        <w:t>)</w:t>
+      </w:r>
+    </w:p>
+    <w:p/>
     <w:sectPr>
       <w:pgSz w:w="11906" w:h="16838"/>
       <w:pgMar w:top="1440" w:right="1440" w:bottom="1440" w:left="1440" w:header="708" w:footer="708" w:gutter="0"/>
@@ -318,6 +2308,7 @@
     <w:lsdException w:name="HTML Sample" w:semiHidden="1" w:unhideWhenUsed="1"/>
     <w:lsdException w:name="HTML Typewriter" w:semiHidden="1" w:unhideWhenUsed="1"/>
     <w:lsdException w:name="HTML Variable" w:semiHidden="1" w:unhideWhenUsed="1"/>
+    <w:lsdException w:name="Normal Table" w:semiHidden="1" w:unhideWhenUsed="1"/>
     <w:lsdException w:name="annotation subject" w:semiHidden="1" w:unhideWhenUsed="1"/>
     <w:lsdException w:name="No List" w:semiHidden="1" w:unhideWhenUsed="1"/>
     <w:lsdException w:name="Outline List 1" w:semiHidden="1" w:unhideWhenUsed="1"/>
@@ -360,8 +2351,11 @@
     <w:lsdException w:name="Table Contemporary" w:semiHidden="1" w:unhideWhenUsed="1"/>
     <w:lsdException w:name="Table Elegant" w:semiHidden="1" w:unhideWhenUsed="1"/>
     <w:lsdException w:name="Table Professional" w:semiHidden="1" w:unhideWhenUsed="1"/>
+    <w:lsdException w:name="Table Subtle 1" w:semiHidden="1" w:unhideWhenUsed="1"/>
     <w:lsdException w:name="Table Subtle 2" w:semiHidden="1" w:unhideWhenUsed="1"/>
     <w:lsdException w:name="Table Web 1" w:semiHidden="1" w:unhideWhenUsed="1"/>
+    <w:lsdException w:name="Table Web 2" w:semiHidden="1" w:unhideWhenUsed="1"/>
+    <w:lsdException w:name="Table Web 3" w:semiHidden="1" w:unhideWhenUsed="1"/>
     <w:lsdException w:name="Balloon Text" w:semiHidden="1" w:unhideWhenUsed="1"/>
     <w:lsdException w:name="Table Grid" w:uiPriority="39"/>
     <w:lsdException w:name="Table Theme" w:semiHidden="1" w:unhideWhenUsed="1"/>

</xml_diff>